<commit_message>
Criação e implementação da classe Abstrata Banco.
</commit_message>
<xml_diff>
--- a/Projeto bank-system.docx
+++ b/Projeto bank-system.docx
@@ -733,18 +733,10 @@
       </w:pPr>
       <w:r>
         <w:rPr>
-          <w:rFonts w:ascii="Segoe UI Symbol" w:hAnsi="Segoe UI Symbol" w:cs="Segoe UI Symbol"/>
-          <w:b/>
-          <w:bCs/>
-        </w:rPr>
-        <w:t>🏗</w:t>
-      </w:r>
-      <w:r>
-        <w:rPr>
-          <w:b/>
-          <w:bCs/>
-        </w:rPr>
-        <w:t>️ Estrutura sugerida</w:t>
+          <w:b/>
+          <w:bCs/>
+        </w:rPr>
+        <w:t>Estrutura sugerida</w:t>
       </w:r>
     </w:p>
     <w:p>
@@ -2228,6 +2220,7 @@
   <w:style w:type="character" w:default="1" w:styleId="Fontepargpadro">
     <w:name w:val="Default Paragraph Font"/>
     <w:uiPriority w:val="1"/>
+    <w:semiHidden/>
     <w:unhideWhenUsed/>
   </w:style>
   <w:style w:type="table" w:default="1" w:styleId="Tabelanormal">

</xml_diff>